<commit_message>
Name change from 'customer' to 'client'
</commit_message>
<xml_diff>
--- a/MP0/TIN - MP0 Antoni Malinowski s20824.docx
+++ b/MP0/TIN - MP0 Antoni Malinowski s20824.docx
@@ -183,7 +183,7 @@
             <w:u w:val="none"/>
             <w:lang w:val="en-GB"/>
           </w:rPr>
-          <w:t>Customer</w:t>
+          <w:t>Client</w:t>
         </w:r>
         <w:r>
           <w:rPr>
@@ -238,14 +238,12 @@
         </w:rPr>
         <w:t xml:space="preserve"> Inc. need a project management system for employees to display and manage past, on-going and future </w:t>
       </w:r>
-      <w:proofErr w:type="gramStart"/>
       <w:r>
         <w:rPr>
           <w:lang w:val="en-GB"/>
         </w:rPr>
-        <w:t>projects</w:t>
+        <w:t>projects.</w:t>
       </w:r>
-      <w:proofErr w:type="gramEnd"/>
     </w:p>
     <w:p>
       <w:pPr>
@@ -275,10 +273,10 @@
           <w:lang w:val="en-GB"/>
         </w:rPr>
         <w:drawing>
-          <wp:inline distT="0" distB="0" distL="0" distR="0" wp14:anchorId="7748C2A1" wp14:editId="687A6755">
+          <wp:inline distT="0" distB="0" distL="0" distR="0" wp14:anchorId="2085F074" wp14:editId="0DEA4D2C">
             <wp:extent cx="5761355" cy="1615440"/>
             <wp:effectExtent l="0" t="0" r="0" b="3810"/>
-            <wp:docPr id="3" name="Picture 3"/>
+            <wp:docPr id="4" name="Picture 4"/>
             <wp:cNvGraphicFramePr>
               <a:graphicFrameLocks xmlns:a="http://schemas.openxmlformats.org/drawingml/2006/main" noChangeAspect="1"/>
             </wp:cNvGraphicFramePr>
@@ -286,7 +284,7 @@
               <a:graphicData uri="http://schemas.openxmlformats.org/drawingml/2006/picture">
                 <pic:pic xmlns:pic="http://schemas.openxmlformats.org/drawingml/2006/picture">
                   <pic:nvPicPr>
-                    <pic:cNvPr id="0" name="Picture 2"/>
+                    <pic:cNvPr id="0" name="Picture 3"/>
                     <pic:cNvPicPr>
                       <a:picLocks noChangeAspect="1" noChangeArrowheads="1"/>
                     </pic:cNvPicPr>
@@ -603,13 +601,7 @@
               <w:rPr>
                 <w:lang w:val="en-GB"/>
               </w:rPr>
-              <w:t>Employee’s</w:t>
-            </w:r>
-            <w:r>
-              <w:rPr>
-                <w:lang w:val="en-GB"/>
-              </w:rPr>
-              <w:t xml:space="preserve"> first name</w:t>
+              <w:t>Employee’s first name</w:t>
             </w:r>
           </w:p>
         </w:tc>
@@ -687,25 +679,7 @@
               <w:rPr>
                 <w:lang w:val="en-GB"/>
               </w:rPr>
-              <w:t>Employee’s</w:t>
-            </w:r>
-            <w:r>
-              <w:rPr>
-                <w:lang w:val="en-GB"/>
-              </w:rPr>
-              <w:t xml:space="preserve"> </w:t>
-            </w:r>
-            <w:r>
-              <w:rPr>
-                <w:lang w:val="en-GB"/>
-              </w:rPr>
-              <w:t>last</w:t>
-            </w:r>
-            <w:r>
-              <w:rPr>
-                <w:lang w:val="en-GB"/>
-              </w:rPr>
-              <w:t xml:space="preserve"> name</w:t>
+              <w:t>Employee’s last name</w:t>
             </w:r>
           </w:p>
         </w:tc>
@@ -1016,7 +990,19 @@
               <w:rPr>
                 <w:lang w:val="en-GB"/>
               </w:rPr>
-              <w:t>projId</w:t>
+              <w:t>p</w:t>
+            </w:r>
+            <w:r>
+              <w:rPr>
+                <w:lang w:val="en-GB"/>
+              </w:rPr>
+              <w:t>roject</w:t>
+            </w:r>
+            <w:r>
+              <w:rPr>
+                <w:lang w:val="en-GB"/>
+              </w:rPr>
+              <w:t>Id</w:t>
             </w:r>
             <w:proofErr w:type="spellEnd"/>
           </w:p>
@@ -1087,12 +1073,14 @@
                 <w:lang w:val="en-GB"/>
               </w:rPr>
             </w:pPr>
-            <w:r>
-              <w:rPr>
-                <w:lang w:val="en-GB"/>
-              </w:rPr>
-              <w:t>name</w:t>
-            </w:r>
+            <w:proofErr w:type="spellStart"/>
+            <w:r>
+              <w:rPr>
+                <w:lang w:val="en-GB"/>
+              </w:rPr>
+              <w:t>projectName</w:t>
+            </w:r>
+            <w:proofErr w:type="spellEnd"/>
           </w:p>
         </w:tc>
         <w:tc>
@@ -1487,7 +1475,7 @@
               <w:rPr>
                 <w:lang w:val="en-GB"/>
               </w:rPr>
-              <w:t>customer_id</w:t>
+              <w:t>idOfClient</w:t>
             </w:r>
             <w:proofErr w:type="spellEnd"/>
           </w:p>
@@ -1550,7 +1538,7 @@
                 <w:iCs/>
                 <w:lang w:val="en-GB"/>
               </w:rPr>
-              <w:t>Customer</w:t>
+              <w:t>Client</w:t>
             </w:r>
             <w:r>
               <w:rPr>
@@ -1580,9 +1568,11 @@
       <w:bookmarkEnd w:id="4"/>
       <w:r>
         <w:rPr>
+          <w:i/>
+          <w:iCs/>
           <w:lang w:val="en-GB"/>
         </w:rPr>
-        <w:t>Customer</w:t>
+        <w:t>Client</w:t>
       </w:r>
       <w:r>
         <w:rPr>
@@ -1713,13 +1703,19 @@
               <w:rPr>
                 <w:lang w:val="en-GB"/>
               </w:rPr>
-              <w:t>cu</w:t>
-            </w:r>
-            <w:r>
-              <w:rPr>
-                <w:lang w:val="en-GB"/>
-              </w:rPr>
-              <w:t>stId</w:t>
+              <w:t>c</w:t>
+            </w:r>
+            <w:r>
+              <w:rPr>
+                <w:lang w:val="en-GB"/>
+              </w:rPr>
+              <w:t>lient</w:t>
+            </w:r>
+            <w:r>
+              <w:rPr>
+                <w:lang w:val="en-GB"/>
+              </w:rPr>
+              <w:t>Id</w:t>
             </w:r>
             <w:proofErr w:type="spellEnd"/>
           </w:p>
@@ -1852,7 +1848,13 @@
               <w:rPr>
                 <w:lang w:val="en-GB"/>
               </w:rPr>
-              <w:t xml:space="preserve">Customer’s </w:t>
+              <w:t>Client’s</w:t>
+            </w:r>
+            <w:r>
+              <w:rPr>
+                <w:lang w:val="en-GB"/>
+              </w:rPr>
+              <w:t xml:space="preserve"> </w:t>
             </w:r>
             <w:r>
               <w:rPr>
@@ -1948,7 +1950,13 @@
               <w:rPr>
                 <w:lang w:val="en-GB"/>
               </w:rPr>
-              <w:t xml:space="preserve">Customer’s </w:t>
+              <w:t>Client’s</w:t>
+            </w:r>
+            <w:r>
+              <w:rPr>
+                <w:lang w:val="en-GB"/>
+              </w:rPr>
+              <w:t xml:space="preserve"> </w:t>
             </w:r>
             <w:r>
               <w:rPr>
@@ -2106,7 +2114,19 @@
               <w:rPr>
                 <w:lang w:val="en-GB"/>
               </w:rPr>
-              <w:t>Company the customer is working for</w:t>
+              <w:t xml:space="preserve">Company the </w:t>
+            </w:r>
+            <w:r>
+              <w:rPr>
+                <w:lang w:val="en-GB"/>
+              </w:rPr>
+              <w:t>client</w:t>
+            </w:r>
+            <w:r>
+              <w:rPr>
+                <w:lang w:val="en-GB"/>
+              </w:rPr>
+              <w:t xml:space="preserve"> is working for</w:t>
             </w:r>
           </w:p>
         </w:tc>

</xml_diff>